<commit_message>
selesai penulisan skripsi 1
</commit_message>
<xml_diff>
--- a/Proposal/File_2 Lembar PERSEMBAHAN.docx
+++ b/Proposal/File_2 Lembar PERSEMBAHAN.docx
@@ -38,101 +38,123 @@
         <w:jc w:val="center"/>
         <w:rPr>
           <w:rFonts w:cs="Times New Roman"/>
+          <w:lang w:val="id-ID"/>
+        </w:rPr>
+      </w:pPr>
+      <w:proofErr w:type="spellStart"/>
+      <w:r>
+        <w:rPr>
+          <w:rFonts w:cs="Times New Roman"/>
           <w:i/>
-          <w:lang w:val="id-ID"/>
-        </w:rPr>
-      </w:pPr>
+        </w:rPr>
+        <w:t>Teruslah</w:t>
+      </w:r>
+      <w:proofErr w:type="spellEnd"/>
       <w:r>
         <w:rPr>
           <w:rFonts w:cs="Times New Roman"/>
           <w:i/>
-          <w:lang w:val="id-ID"/>
-        </w:rPr>
-        <w:t>Belajar,</w:t>
-      </w:r>
+        </w:rPr>
+        <w:t xml:space="preserve"> </w:t>
+      </w:r>
+      <w:proofErr w:type="spellStart"/>
       <w:r>
         <w:rPr>
           <w:rFonts w:cs="Times New Roman"/>
           <w:i/>
-          <w:lang w:val="id-ID"/>
-        </w:rPr>
-        <w:t xml:space="preserve"> </w:t>
-      </w:r>
+        </w:rPr>
+        <w:t>Berbuat</w:t>
+      </w:r>
+      <w:proofErr w:type="spellEnd"/>
       <w:r>
         <w:rPr>
           <w:rFonts w:cs="Times New Roman"/>
           <w:i/>
-          <w:lang w:val="id-ID"/>
-        </w:rPr>
-        <w:t xml:space="preserve">Berusaha, dan </w:t>
-      </w:r>
+        </w:rPr>
+        <w:t xml:space="preserve"> </w:t>
+      </w:r>
+      <w:proofErr w:type="spellStart"/>
       <w:r>
         <w:rPr>
           <w:rFonts w:cs="Times New Roman"/>
           <w:i/>
-          <w:lang w:val="id-ID"/>
-        </w:rPr>
-        <w:t>Bekerjalah</w:t>
-      </w:r>
+        </w:rPr>
+        <w:t>Baik</w:t>
+      </w:r>
+      <w:proofErr w:type="spellEnd"/>
       <w:r>
         <w:rPr>
           <w:rFonts w:cs="Times New Roman"/>
           <w:i/>
-          <w:lang w:val="id-ID"/>
-        </w:rPr>
-        <w:t xml:space="preserve"> </w:t>
-      </w:r>
+        </w:rPr>
+        <w:t xml:space="preserve"> </w:t>
+      </w:r>
+      <w:proofErr w:type="spellStart"/>
       <w:r>
         <w:rPr>
           <w:rFonts w:cs="Times New Roman"/>
           <w:i/>
-          <w:lang w:val="id-ID"/>
-        </w:rPr>
-        <w:t xml:space="preserve"> lebih keras</w:t>
-      </w:r>
+        </w:rPr>
+        <w:t>Meskipun</w:t>
+      </w:r>
+      <w:proofErr w:type="spellEnd"/>
       <w:r>
         <w:rPr>
           <w:rFonts w:cs="Times New Roman"/>
           <w:i/>
-          <w:lang w:val="id-ID"/>
-        </w:rPr>
-        <w:t xml:space="preserve"> dan lebih lama</w:t>
-      </w:r>
+        </w:rPr>
+        <w:t xml:space="preserve"> Ada Orang Yang </w:t>
+      </w:r>
+      <w:proofErr w:type="spellStart"/>
       <w:r>
         <w:rPr>
           <w:rFonts w:cs="Times New Roman"/>
           <w:i/>
-          <w:lang w:val="id-ID"/>
-        </w:rPr>
-        <w:t xml:space="preserve"> dari </w:t>
-      </w:r>
+        </w:rPr>
+        <w:t>Tidak</w:t>
+      </w:r>
+      <w:proofErr w:type="spellEnd"/>
       <w:r>
         <w:rPr>
           <w:rFonts w:cs="Times New Roman"/>
           <w:i/>
-          <w:lang w:val="id-ID"/>
-        </w:rPr>
-        <w:t xml:space="preserve">yang </w:t>
-      </w:r>
-    </w:p>
-    <w:p>
-      <w:pPr>
-        <w:spacing w:after="0" w:line="480" w:lineRule="auto"/>
-        <w:contextualSpacing/>
-        <w:jc w:val="center"/>
-        <w:rPr>
-          <w:rFonts w:cs="Times New Roman"/>
-          <w:lang w:val="id-ID"/>
-        </w:rPr>
-      </w:pPr>
+        </w:rPr>
+        <w:t xml:space="preserve"> </w:t>
+      </w:r>
+      <w:proofErr w:type="spellStart"/>
       <w:r>
         <w:rPr>
           <w:rFonts w:cs="Times New Roman"/>
           <w:i/>
-          <w:lang w:val="id-ID"/>
-        </w:rPr>
-        <w:t>orang lain lakukan</w:t>
-      </w:r>
+        </w:rPr>
+        <w:t>Menyukai</w:t>
+      </w:r>
+      <w:proofErr w:type="spellEnd"/>
+      <w:r>
+        <w:rPr>
+          <w:rFonts w:cs="Times New Roman"/>
+          <w:i/>
+        </w:rPr>
+        <w:t xml:space="preserve"> </w:t>
+      </w:r>
+      <w:proofErr w:type="spellStart"/>
+      <w:r>
+        <w:rPr>
+          <w:rFonts w:cs="Times New Roman"/>
+          <w:i/>
+        </w:rPr>
+        <w:t>Perbuatan</w:t>
+      </w:r>
+      <w:proofErr w:type="spellEnd"/>
+      <w:r>
+        <w:rPr>
+          <w:rFonts w:cs="Times New Roman"/>
+          <w:i/>
+        </w:rPr>
+        <w:t xml:space="preserve"> Baikmu</w:t>
+      </w:r>
+      <w:bookmarkStart w:id="1" w:name="_GoBack"/>
+      <w:bookmarkEnd w:id="1"/>
       <w:r>
         <w:rPr>
           <w:rFonts w:cs="Times New Roman"/>
@@ -228,42 +250,210 @@
           <w:lang w:val="id-ID"/>
         </w:rPr>
       </w:pPr>
-      <w:r>
-        <w:rPr>
-          <w:rFonts w:cs="Times New Roman"/>
-          <w:lang w:val="id-ID"/>
-        </w:rPr>
-        <w:t xml:space="preserve">Bapak </w:t>
-      </w:r>
-      <w:r>
-        <w:rPr>
-          <w:rFonts w:cs="Times New Roman"/>
-          <w:lang w:val="id-ID"/>
-        </w:rPr>
-        <w:t>Sulastiyo</w:t>
-      </w:r>
-      <w:r>
-        <w:rPr>
-          <w:rFonts w:cs="Times New Roman"/>
-          <w:lang w:val="id-ID"/>
-        </w:rPr>
-        <w:t xml:space="preserve"> dan Ibu </w:t>
-      </w:r>
-      <w:proofErr w:type="spellStart"/>
-      <w:r>
-        <w:rPr>
-          <w:rFonts w:cs="Times New Roman"/>
-          <w:lang w:val="en-GB"/>
-        </w:rPr>
-        <w:t>Sukarmi</w:t>
-      </w:r>
-      <w:proofErr w:type="spellEnd"/>
-      <w:r>
-        <w:rPr>
-          <w:rFonts w:cs="Times New Roman"/>
-          <w:lang w:val="id-ID"/>
-        </w:rPr>
-        <w:t xml:space="preserve"> tercinta yang telah membesarkan aku dan selalu membimbing, mendukung, memotivasi, memberi apa yang terbaik bagiku serta selalu mendoakan aku </w:t>
+      <w:proofErr w:type="spellStart"/>
+      <w:r>
+        <w:rPr>
+          <w:rFonts w:cs="Times New Roman"/>
+        </w:rPr>
+        <w:t>Bapak</w:t>
+      </w:r>
+      <w:proofErr w:type="spellEnd"/>
+      <w:r>
+        <w:rPr>
+          <w:rFonts w:cs="Times New Roman"/>
+        </w:rPr>
+        <w:t xml:space="preserve"> </w:t>
+      </w:r>
+      <w:proofErr w:type="spellStart"/>
+      <w:r>
+        <w:rPr>
+          <w:rFonts w:cs="Times New Roman"/>
+        </w:rPr>
+        <w:t>Duriat</w:t>
+      </w:r>
+      <w:proofErr w:type="spellEnd"/>
+      <w:r>
+        <w:rPr>
+          <w:rFonts w:cs="Times New Roman"/>
+        </w:rPr>
+        <w:t xml:space="preserve"> </w:t>
+      </w:r>
+      <w:proofErr w:type="spellStart"/>
+      <w:r>
+        <w:rPr>
+          <w:rFonts w:cs="Times New Roman"/>
+        </w:rPr>
+        <w:t>dan</w:t>
+      </w:r>
+      <w:proofErr w:type="spellEnd"/>
+      <w:r>
+        <w:rPr>
+          <w:rFonts w:cs="Times New Roman"/>
+        </w:rPr>
+        <w:t xml:space="preserve"> </w:t>
+      </w:r>
+      <w:proofErr w:type="spellStart"/>
+      <w:r>
+        <w:rPr>
+          <w:rFonts w:cs="Times New Roman"/>
+        </w:rPr>
+        <w:t>Ibu</w:t>
+      </w:r>
+      <w:proofErr w:type="spellEnd"/>
+      <w:r>
+        <w:rPr>
+          <w:rFonts w:cs="Times New Roman"/>
+        </w:rPr>
+        <w:t xml:space="preserve"> </w:t>
+      </w:r>
+      <w:proofErr w:type="spellStart"/>
+      <w:r>
+        <w:rPr>
+          <w:rFonts w:cs="Times New Roman"/>
+        </w:rPr>
+        <w:t>Yuyun</w:t>
+      </w:r>
+      <w:proofErr w:type="spellEnd"/>
+      <w:r>
+        <w:rPr>
+          <w:rFonts w:cs="Times New Roman"/>
+        </w:rPr>
+        <w:t xml:space="preserve"> </w:t>
+      </w:r>
+      <w:proofErr w:type="spellStart"/>
+      <w:r>
+        <w:rPr>
+          <w:rFonts w:cs="Times New Roman"/>
+        </w:rPr>
+        <w:t>Agustianingsih</w:t>
+      </w:r>
+      <w:proofErr w:type="spellEnd"/>
+      <w:r>
+        <w:rPr>
+          <w:rFonts w:cs="Times New Roman"/>
+        </w:rPr>
+        <w:t xml:space="preserve"> </w:t>
+      </w:r>
+      <w:proofErr w:type="spellStart"/>
+      <w:r>
+        <w:rPr>
+          <w:rFonts w:cs="Times New Roman"/>
+        </w:rPr>
+        <w:t>tercinta</w:t>
+      </w:r>
+      <w:proofErr w:type="spellEnd"/>
+      <w:r>
+        <w:rPr>
+          <w:rFonts w:cs="Times New Roman"/>
+        </w:rPr>
+        <w:t xml:space="preserve"> yang </w:t>
+      </w:r>
+      <w:proofErr w:type="spellStart"/>
+      <w:r>
+        <w:rPr>
+          <w:rFonts w:cs="Times New Roman"/>
+        </w:rPr>
+        <w:t>telah</w:t>
+      </w:r>
+      <w:proofErr w:type="spellEnd"/>
+      <w:r>
+        <w:rPr>
+          <w:rFonts w:cs="Times New Roman"/>
+        </w:rPr>
+        <w:t xml:space="preserve"> </w:t>
+      </w:r>
+      <w:proofErr w:type="spellStart"/>
+      <w:r>
+        <w:rPr>
+          <w:rFonts w:cs="Times New Roman"/>
+        </w:rPr>
+        <w:t>membesarkan</w:t>
+      </w:r>
+      <w:proofErr w:type="spellEnd"/>
+      <w:r>
+        <w:rPr>
+          <w:rFonts w:cs="Times New Roman"/>
+        </w:rPr>
+        <w:t xml:space="preserve"> </w:t>
+      </w:r>
+      <w:proofErr w:type="spellStart"/>
+      <w:r>
+        <w:rPr>
+          <w:rFonts w:cs="Times New Roman"/>
+        </w:rPr>
+        <w:t>aku</w:t>
+      </w:r>
+      <w:proofErr w:type="spellEnd"/>
+      <w:r>
+        <w:rPr>
+          <w:rFonts w:cs="Times New Roman"/>
+        </w:rPr>
+        <w:t xml:space="preserve"> </w:t>
+      </w:r>
+      <w:proofErr w:type="spellStart"/>
+      <w:r>
+        <w:rPr>
+          <w:rFonts w:cs="Times New Roman"/>
+        </w:rPr>
+        <w:t>dan</w:t>
+      </w:r>
+      <w:proofErr w:type="spellEnd"/>
+      <w:r>
+        <w:rPr>
+          <w:rFonts w:cs="Times New Roman"/>
+        </w:rPr>
+        <w:t xml:space="preserve"> </w:t>
+      </w:r>
+      <w:proofErr w:type="spellStart"/>
+      <w:r>
+        <w:rPr>
+          <w:rFonts w:cs="Times New Roman"/>
+        </w:rPr>
+        <w:t>selalu</w:t>
+      </w:r>
+      <w:proofErr w:type="spellEnd"/>
+      <w:r>
+        <w:rPr>
+          <w:rFonts w:cs="Times New Roman"/>
+        </w:rPr>
+        <w:t xml:space="preserve"> </w:t>
+      </w:r>
+      <w:proofErr w:type="spellStart"/>
+      <w:r>
+        <w:rPr>
+          <w:rFonts w:cs="Times New Roman"/>
+        </w:rPr>
+        <w:t>membimbing</w:t>
+      </w:r>
+      <w:proofErr w:type="spellEnd"/>
+      <w:r>
+        <w:rPr>
+          <w:rFonts w:cs="Times New Roman"/>
+        </w:rPr>
+        <w:t xml:space="preserve">, </w:t>
+      </w:r>
+      <w:r>
+        <w:rPr>
+          <w:rFonts w:cs="Times New Roman"/>
+          <w:lang w:val="id-ID"/>
+        </w:rPr>
+        <w:t xml:space="preserve">mendukung, memotivasi, memberi </w:t>
+      </w:r>
+      <w:proofErr w:type="gramStart"/>
+      <w:r>
+        <w:rPr>
+          <w:rFonts w:cs="Times New Roman"/>
+          <w:lang w:val="id-ID"/>
+        </w:rPr>
+        <w:t>apa</w:t>
+      </w:r>
+      <w:proofErr w:type="gramEnd"/>
+      <w:r>
+        <w:rPr>
+          <w:rFonts w:cs="Times New Roman"/>
+          <w:lang w:val="id-ID"/>
+        </w:rPr>
+        <w:t xml:space="preserve"> yang terbaik bagiku serta selalu mendoakan aku </w:t>
       </w:r>
       <w:r>
         <w:rPr>
@@ -271,6 +461,13 @@
           <w:lang w:val="id-ID"/>
         </w:rPr>
         <w:t>untuk meraih kesuksesanku.</w:t>
+      </w:r>
+      <w:r>
+        <w:rPr>
+          <w:rFonts w:cs="Times New Roman"/>
+          <w:lang w:val="id-ID"/>
+        </w:rPr>
+        <w:t xml:space="preserve"> </w:t>
       </w:r>
     </w:p>
     <w:p>
@@ -292,28 +489,36 @@
           <w:rFonts w:cs="Times New Roman"/>
           <w:lang w:val="id-ID"/>
         </w:rPr>
-        <w:t xml:space="preserve">Bapak Mardi </w:t>
-      </w:r>
-      <w:r>
-        <w:rPr>
-          <w:rFonts w:cs="Times New Roman"/>
-          <w:lang w:val="id-ID"/>
-        </w:rPr>
-        <w:t>Yudh</w:t>
-      </w:r>
-      <w:r>
-        <w:rPr>
-          <w:rFonts w:cs="Times New Roman"/>
-          <w:lang w:val="id-ID"/>
-        </w:rPr>
-        <w:t>i</w:t>
-      </w:r>
-      <w:r>
-        <w:rPr>
-          <w:rFonts w:cs="Times New Roman"/>
-          <w:lang w:val="id-ID"/>
-        </w:rPr>
-        <w:t xml:space="preserve"> Putra </w:t>
+        <w:t xml:space="preserve">Bapak </w:t>
+      </w:r>
+      <w:proofErr w:type="spellStart"/>
+      <w:r>
+        <w:rPr>
+          <w:rFonts w:cs="Times New Roman"/>
+        </w:rPr>
+        <w:t>Uus</w:t>
+      </w:r>
+      <w:proofErr w:type="spellEnd"/>
+      <w:r>
+        <w:rPr>
+          <w:rFonts w:cs="Times New Roman"/>
+        </w:rPr>
+        <w:t xml:space="preserve"> </w:t>
+      </w:r>
+      <w:proofErr w:type="spellStart"/>
+      <w:r>
+        <w:rPr>
+          <w:rFonts w:cs="Times New Roman"/>
+        </w:rPr>
+        <w:t>Rusmawan</w:t>
+      </w:r>
+      <w:proofErr w:type="spellEnd"/>
+      <w:r>
+        <w:rPr>
+          <w:rFonts w:cs="Times New Roman"/>
+          <w:lang w:val="id-ID"/>
+        </w:rPr>
+        <w:t xml:space="preserve"> </w:t>
       </w:r>
       <w:r>
         <w:rPr>
@@ -337,66 +542,80 @@
           <w:lang w:val="id-ID"/>
         </w:rPr>
       </w:pPr>
-      <w:r>
-        <w:rPr>
-          <w:rFonts w:cs="Times New Roman"/>
-          <w:lang w:val="id-ID"/>
-        </w:rPr>
-        <w:t xml:space="preserve">Kakakku </w:t>
-      </w:r>
-      <w:proofErr w:type="spellStart"/>
-      <w:r>
-        <w:rPr>
-          <w:rFonts w:cs="Times New Roman"/>
-          <w:lang w:val="en-GB"/>
-        </w:rPr>
-        <w:t>Nur</w:t>
-      </w:r>
-      <w:proofErr w:type="spellEnd"/>
-      <w:r>
-        <w:rPr>
-          <w:rFonts w:cs="Times New Roman"/>
-          <w:lang w:val="en-GB"/>
-        </w:rPr>
-        <w:t xml:space="preserve"> </w:t>
-      </w:r>
-      <w:proofErr w:type="spellStart"/>
-      <w:r>
-        <w:rPr>
-          <w:rFonts w:cs="Times New Roman"/>
-          <w:lang w:val="en-GB"/>
-        </w:rPr>
-        <w:t>Putri</w:t>
-      </w:r>
-      <w:proofErr w:type="spellEnd"/>
-      <w:r>
-        <w:rPr>
-          <w:rFonts w:cs="Times New Roman"/>
-          <w:lang w:val="en-GB"/>
-        </w:rPr>
-        <w:t xml:space="preserve"> </w:t>
-      </w:r>
-      <w:proofErr w:type="spellStart"/>
-      <w:r>
-        <w:rPr>
-          <w:rFonts w:cs="Times New Roman"/>
-          <w:lang w:val="en-GB"/>
-        </w:rPr>
-        <w:t>Sulistiyani</w:t>
-      </w:r>
-      <w:proofErr w:type="spellEnd"/>
-      <w:r>
-        <w:rPr>
-          <w:rFonts w:cs="Times New Roman"/>
-          <w:lang w:val="en-GB"/>
-        </w:rPr>
-        <w:t xml:space="preserve"> </w:t>
-      </w:r>
-      <w:proofErr w:type="spellStart"/>
-      <w:r>
-        <w:rPr>
-          <w:rFonts w:cs="Times New Roman"/>
-          <w:lang w:val="en-GB"/>
+      <w:proofErr w:type="spellStart"/>
+      <w:r>
+        <w:rPr>
+          <w:rFonts w:cs="Times New Roman"/>
+        </w:rPr>
+        <w:t>Adik</w:t>
+      </w:r>
+      <w:proofErr w:type="spellEnd"/>
+      <w:r>
+        <w:rPr>
+          <w:rFonts w:cs="Times New Roman"/>
+        </w:rPr>
+        <w:t xml:space="preserve"> </w:t>
+      </w:r>
+      <w:proofErr w:type="spellStart"/>
+      <w:r>
+        <w:rPr>
+          <w:rFonts w:cs="Times New Roman"/>
+        </w:rPr>
+        <w:t>Adikku</w:t>
+      </w:r>
+      <w:proofErr w:type="spellEnd"/>
+      <w:r>
+        <w:rPr>
+          <w:rFonts w:cs="Times New Roman"/>
+        </w:rPr>
+        <w:t xml:space="preserve"> </w:t>
+      </w:r>
+      <w:proofErr w:type="spellStart"/>
+      <w:r>
+        <w:rPr>
+          <w:rFonts w:cs="Times New Roman"/>
+        </w:rPr>
+        <w:t>Tsaniya</w:t>
+      </w:r>
+      <w:proofErr w:type="spellEnd"/>
+      <w:r>
+        <w:rPr>
+          <w:rFonts w:cs="Times New Roman"/>
+        </w:rPr>
+        <w:t xml:space="preserve"> </w:t>
+      </w:r>
+      <w:proofErr w:type="spellStart"/>
+      <w:r>
+        <w:rPr>
+          <w:rFonts w:cs="Times New Roman"/>
+        </w:rPr>
+        <w:t>Desita</w:t>
+      </w:r>
+      <w:proofErr w:type="spellEnd"/>
+      <w:r>
+        <w:rPr>
+          <w:rFonts w:cs="Times New Roman"/>
+        </w:rPr>
+        <w:t xml:space="preserve"> </w:t>
+      </w:r>
+      <w:proofErr w:type="spellStart"/>
+      <w:r>
+        <w:rPr>
+          <w:rFonts w:cs="Times New Roman"/>
+        </w:rPr>
+        <w:t>Anjani</w:t>
+      </w:r>
+      <w:proofErr w:type="spellEnd"/>
+      <w:r>
+        <w:rPr>
+          <w:rFonts w:cs="Times New Roman"/>
+        </w:rPr>
+        <w:t xml:space="preserve"> </w:t>
+      </w:r>
+      <w:proofErr w:type="spellStart"/>
+      <w:r>
+        <w:rPr>
+          <w:rFonts w:cs="Times New Roman"/>
         </w:rPr>
         <w:t>dan</w:t>
       </w:r>
@@ -404,73 +623,168 @@
       <w:r>
         <w:rPr>
           <w:rFonts w:cs="Times New Roman"/>
-          <w:lang w:val="en-GB"/>
-        </w:rPr>
-        <w:t xml:space="preserve"> </w:t>
-      </w:r>
-      <w:proofErr w:type="spellStart"/>
-      <w:r>
-        <w:rPr>
-          <w:rFonts w:cs="Times New Roman"/>
-          <w:lang w:val="en-GB"/>
-        </w:rPr>
-        <w:t>Adikku</w:t>
-      </w:r>
-      <w:proofErr w:type="spellEnd"/>
-      <w:r>
-        <w:rPr>
-          <w:rFonts w:cs="Times New Roman"/>
-          <w:lang w:val="en-GB"/>
-        </w:rPr>
-        <w:t xml:space="preserve"> </w:t>
-      </w:r>
-      <w:proofErr w:type="spellStart"/>
-      <w:r>
-        <w:rPr>
-          <w:rFonts w:cs="Times New Roman"/>
-          <w:lang w:val="en-GB"/>
-        </w:rPr>
-        <w:t>Wahyu</w:t>
-      </w:r>
-      <w:proofErr w:type="spellEnd"/>
-      <w:r>
-        <w:rPr>
-          <w:rFonts w:cs="Times New Roman"/>
-          <w:lang w:val="en-GB"/>
-        </w:rPr>
-        <w:t xml:space="preserve"> </w:t>
-      </w:r>
-      <w:proofErr w:type="spellStart"/>
-      <w:r>
-        <w:rPr>
-          <w:rFonts w:cs="Times New Roman"/>
-          <w:lang w:val="en-GB"/>
-        </w:rPr>
-        <w:t>Prasetyo</w:t>
-      </w:r>
-      <w:proofErr w:type="spellEnd"/>
-      <w:r>
-        <w:rPr>
-          <w:rFonts w:cs="Times New Roman"/>
-          <w:lang w:val="en-GB"/>
-        </w:rPr>
-        <w:t xml:space="preserve"> </w:t>
-      </w:r>
-      <w:proofErr w:type="spellStart"/>
-      <w:r>
-        <w:rPr>
-          <w:rFonts w:cs="Times New Roman"/>
-          <w:lang w:val="en-GB"/>
-        </w:rPr>
-        <w:t>Aji</w:t>
-      </w:r>
-      <w:proofErr w:type="spellEnd"/>
-      <w:r>
-        <w:rPr>
-          <w:rFonts w:cs="Times New Roman"/>
-          <w:lang w:val="id-ID"/>
-        </w:rPr>
-        <w:t xml:space="preserve"> yang telah menjadi curahan hatiku, yang telah   memberiku   semangat,   aku </w:t>
+        </w:rPr>
+        <w:t xml:space="preserve"> </w:t>
+      </w:r>
+      <w:proofErr w:type="spellStart"/>
+      <w:r>
+        <w:rPr>
+          <w:rFonts w:cs="Times New Roman"/>
+        </w:rPr>
+        <w:t>Faqih</w:t>
+      </w:r>
+      <w:proofErr w:type="spellEnd"/>
+      <w:r>
+        <w:rPr>
+          <w:rFonts w:cs="Times New Roman"/>
+        </w:rPr>
+        <w:t xml:space="preserve"> Muhammad </w:t>
+      </w:r>
+      <w:proofErr w:type="spellStart"/>
+      <w:r>
+        <w:rPr>
+          <w:rFonts w:cs="Times New Roman"/>
+        </w:rPr>
+        <w:t>Syauqi</w:t>
+      </w:r>
+      <w:proofErr w:type="spellEnd"/>
+      <w:r>
+        <w:rPr>
+          <w:rFonts w:cs="Times New Roman"/>
+        </w:rPr>
+        <w:t xml:space="preserve"> </w:t>
+      </w:r>
+      <w:r>
+        <w:rPr>
+          <w:rFonts w:cs="Times New Roman"/>
+          <w:lang w:val="id-ID"/>
+        </w:rPr>
+        <w:t>yang telah menjadi curahan hatiku,</w:t>
+      </w:r>
+      <w:r>
+        <w:rPr>
+          <w:rFonts w:cs="Times New Roman"/>
+        </w:rPr>
+        <w:t xml:space="preserve"> </w:t>
+      </w:r>
+      <w:proofErr w:type="spellStart"/>
+      <w:r>
+        <w:rPr>
+          <w:rFonts w:cs="Times New Roman"/>
+        </w:rPr>
+        <w:t>dan</w:t>
+      </w:r>
+      <w:proofErr w:type="spellEnd"/>
+      <w:r>
+        <w:rPr>
+          <w:rFonts w:cs="Times New Roman"/>
+        </w:rPr>
+        <w:t xml:space="preserve"> </w:t>
+      </w:r>
+      <w:proofErr w:type="spellStart"/>
+      <w:r>
+        <w:rPr>
+          <w:rFonts w:cs="Times New Roman"/>
+        </w:rPr>
+        <w:t>menemaniku</w:t>
+      </w:r>
+      <w:proofErr w:type="spellEnd"/>
+      <w:r>
+        <w:rPr>
+          <w:rFonts w:cs="Times New Roman"/>
+        </w:rPr>
+        <w:t xml:space="preserve"> </w:t>
+      </w:r>
+      <w:proofErr w:type="spellStart"/>
+      <w:r>
+        <w:rPr>
+          <w:rFonts w:cs="Times New Roman"/>
+        </w:rPr>
+        <w:t>disaat</w:t>
+      </w:r>
+      <w:proofErr w:type="spellEnd"/>
+      <w:r>
+        <w:rPr>
+          <w:rFonts w:cs="Times New Roman"/>
+        </w:rPr>
+        <w:t xml:space="preserve"> </w:t>
+      </w:r>
+      <w:proofErr w:type="spellStart"/>
+      <w:r>
+        <w:rPr>
+          <w:rFonts w:cs="Times New Roman"/>
+        </w:rPr>
+        <w:t>aku</w:t>
+      </w:r>
+      <w:proofErr w:type="spellEnd"/>
+      <w:r>
+        <w:rPr>
+          <w:rFonts w:cs="Times New Roman"/>
+        </w:rPr>
+        <w:t xml:space="preserve"> </w:t>
+      </w:r>
+      <w:proofErr w:type="spellStart"/>
+      <w:r>
+        <w:rPr>
+          <w:rFonts w:cs="Times New Roman"/>
+        </w:rPr>
+        <w:t>mengerjakan</w:t>
+      </w:r>
+      <w:proofErr w:type="spellEnd"/>
+      <w:r>
+        <w:rPr>
+          <w:rFonts w:cs="Times New Roman"/>
+        </w:rPr>
+        <w:t xml:space="preserve"> </w:t>
+      </w:r>
+      <w:proofErr w:type="spellStart"/>
+      <w:r>
+        <w:rPr>
+          <w:rFonts w:cs="Times New Roman"/>
+        </w:rPr>
+        <w:t>skripsi</w:t>
+      </w:r>
+      <w:proofErr w:type="spellEnd"/>
+      <w:r>
+        <w:rPr>
+          <w:rFonts w:cs="Times New Roman"/>
+        </w:rPr>
+        <w:t xml:space="preserve"> </w:t>
+      </w:r>
+      <w:proofErr w:type="spellStart"/>
+      <w:r>
+        <w:rPr>
+          <w:rFonts w:cs="Times New Roman"/>
+        </w:rPr>
+        <w:t>dirumah</w:t>
+      </w:r>
+      <w:proofErr w:type="spellEnd"/>
+      <w:r>
+        <w:rPr>
+          <w:rFonts w:cs="Times New Roman"/>
+        </w:rPr>
+        <w:t xml:space="preserve"> </w:t>
+      </w:r>
+      <w:proofErr w:type="spellStart"/>
+      <w:r>
+        <w:rPr>
+          <w:rFonts w:cs="Times New Roman"/>
+        </w:rPr>
+        <w:t>ketika</w:t>
+      </w:r>
+      <w:proofErr w:type="spellEnd"/>
+      <w:r>
+        <w:rPr>
+          <w:rFonts w:cs="Times New Roman"/>
+        </w:rPr>
+        <w:t xml:space="preserve"> PSBB</w:t>
+      </w:r>
+      <w:r>
+        <w:rPr>
+          <w:rFonts w:cs="Times New Roman"/>
+          <w:lang w:val="id-ID"/>
+        </w:rPr>
+        <w:t xml:space="preserve"> yang telah   memberiku   semangat,   aku </w:t>
       </w:r>
       <w:r>
         <w:rPr>
@@ -508,26 +822,47 @@
           <w:lang w:val="id-ID"/>
         </w:rPr>
       </w:pPr>
-      <w:r>
-        <w:rPr>
-          <w:rFonts w:cs="Times New Roman"/>
-          <w:lang w:val="id-ID"/>
-        </w:rPr>
-        <w:t>Putra Darmawan</w:t>
-      </w:r>
-      <w:r>
-        <w:rPr>
-          <w:rFonts w:cs="Times New Roman"/>
-          <w:lang w:val="id-ID"/>
-        </w:rPr>
-        <w:t xml:space="preserve">, </w:t>
-      </w:r>
-      <w:r>
-        <w:rPr>
-          <w:rFonts w:cs="Times New Roman"/>
-          <w:lang w:val="id-ID"/>
-        </w:rPr>
-        <w:t>dan teman-teman</w:t>
+      <w:proofErr w:type="spellStart"/>
+      <w:r>
+        <w:rPr>
+          <w:rFonts w:cs="Times New Roman"/>
+        </w:rPr>
+        <w:t>Teman</w:t>
+      </w:r>
+      <w:proofErr w:type="spellEnd"/>
+      <w:r>
+        <w:rPr>
+          <w:rFonts w:cs="Times New Roman"/>
+        </w:rPr>
+        <w:t xml:space="preserve"> </w:t>
+      </w:r>
+      <w:proofErr w:type="spellStart"/>
+      <w:r>
+        <w:rPr>
+          <w:rFonts w:cs="Times New Roman"/>
+        </w:rPr>
+        <w:t>Teman</w:t>
+      </w:r>
+      <w:proofErr w:type="spellEnd"/>
+      <w:r>
+        <w:rPr>
+          <w:rFonts w:cs="Times New Roman"/>
+        </w:rPr>
+        <w:t xml:space="preserve"> SI 16A </w:t>
+      </w:r>
+      <w:proofErr w:type="spellStart"/>
+      <w:r>
+        <w:rPr>
+          <w:rFonts w:cs="Times New Roman"/>
+        </w:rPr>
+        <w:t>dan</w:t>
+      </w:r>
+      <w:proofErr w:type="spellEnd"/>
+      <w:r>
+        <w:rPr>
+          <w:rFonts w:cs="Times New Roman"/>
+        </w:rPr>
+        <w:t xml:space="preserve"> SI 16B</w:t>
       </w:r>
       <w:r>
         <w:rPr>
@@ -561,9 +896,64 @@
       <w:r>
         <w:rPr>
           <w:rFonts w:cs="Times New Roman"/>
-          <w:lang w:val="id-ID"/>
-        </w:rPr>
-        <w:t>Risma, Debbie, dan karyawan 212 Mart Cibitung lainnya yang sudah membantu dan memberikan semangat.</w:t>
+        </w:rPr>
+        <w:t xml:space="preserve">Mufti </w:t>
+      </w:r>
+      <w:proofErr w:type="spellStart"/>
+      <w:r>
+        <w:rPr>
+          <w:rFonts w:cs="Times New Roman"/>
+        </w:rPr>
+        <w:t>Abdillah</w:t>
+      </w:r>
+      <w:proofErr w:type="spellEnd"/>
+      <w:r>
+        <w:rPr>
+          <w:rFonts w:cs="Times New Roman"/>
+          <w:lang w:val="id-ID"/>
+        </w:rPr>
+        <w:t xml:space="preserve">, dan </w:t>
+      </w:r>
+      <w:r>
+        <w:rPr>
+          <w:rFonts w:cs="Times New Roman"/>
+        </w:rPr>
+        <w:t xml:space="preserve">Marketing </w:t>
+      </w:r>
+      <w:proofErr w:type="spellStart"/>
+      <w:r>
+        <w:rPr>
+          <w:rFonts w:cs="Times New Roman"/>
+        </w:rPr>
+        <w:t>Perumahan</w:t>
+      </w:r>
+      <w:proofErr w:type="spellEnd"/>
+      <w:r>
+        <w:rPr>
+          <w:rFonts w:cs="Times New Roman"/>
+        </w:rPr>
+        <w:t xml:space="preserve"> </w:t>
+      </w:r>
+      <w:proofErr w:type="spellStart"/>
+      <w:r>
+        <w:rPr>
+          <w:rFonts w:cs="Times New Roman"/>
+        </w:rPr>
+        <w:t>Cahaya</w:t>
+      </w:r>
+      <w:proofErr w:type="spellEnd"/>
+      <w:r>
+        <w:rPr>
+          <w:rFonts w:cs="Times New Roman"/>
+        </w:rPr>
+        <w:t xml:space="preserve"> Darussalam 2 Bekasi</w:t>
+      </w:r>
+      <w:r>
+        <w:rPr>
+          <w:rFonts w:cs="Times New Roman"/>
+          <w:lang w:val="id-ID"/>
+        </w:rPr>
+        <w:t xml:space="preserve"> lainnya yang sudah membantu dan memberikan semangat.</w:t>
       </w:r>
     </w:p>
     <w:p>
@@ -608,8 +998,6 @@
         </w:rPr>
         <w:t>aku dan karya ini tak akan pernah ada</w:t>
       </w:r>
-      <w:bookmarkStart w:id="1" w:name="_GoBack"/>
-      <w:bookmarkEnd w:id="1"/>
     </w:p>
     <w:sectPr>
       <w:footerReference w:type="default" r:id="rId7"/>

</xml_diff>